<commit_message>
Php opening and closing comments updated
Php opening and closing comments updated
</commit_message>
<xml_diff>
--- a/StarsChartsWebInstructions.docx
+++ b/StarsChartsWebInstructions.docx
@@ -171,23 +171,7 @@
           <w:sz w:val="24"/>
           <w:szCs w:val="24"/>
         </w:rPr>
-        <w:t xml:space="preserve">to our Stars </w:t>
-      </w:r>
-      <w:r>
-        <w:rPr>
-          <w:rFonts w:ascii="Arial" w:hAnsi="Arial"/>
-          <w:sz w:val="24"/>
-          <w:szCs w:val="24"/>
-        </w:rPr>
-        <w:t>Charts</w:t>
-      </w:r>
-      <w:r>
-        <w:rPr>
-          <w:rFonts w:ascii="Arial" w:hAnsi="Arial"/>
-          <w:sz w:val="24"/>
-          <w:szCs w:val="24"/>
-        </w:rPr>
-        <w:t xml:space="preserve"> Service for your website</w:t>
+        <w:t>to our Stars Charts Service for your website</w:t>
       </w:r>
       <w:r>
         <w:rPr>
@@ -624,6 +608,61 @@
     </w:p>
     <w:p>
       <w:pPr>
+        <w:spacing w:after="0"/>
+        <w:jc w:val="both"/>
+        <w:rPr>
+          <w:rFonts w:ascii="Arial" w:hAnsi="Arial"/>
+          <w:b/>
+          <w:sz w:val="24"/>
+          <w:szCs w:val="24"/>
+          <w:u w:val="single"/>
+        </w:rPr>
+      </w:pPr>
+      <w:r>
+        <w:rPr>
+          <w:rFonts w:ascii="Arial" w:hAnsi="Arial"/>
+          <w:b/>
+          <w:sz w:val="24"/>
+          <w:szCs w:val="24"/>
+          <w:u w:val="single"/>
+        </w:rPr>
+        <w:t>A Contact Email (Optional)</w:t>
+      </w:r>
+    </w:p>
+    <w:p>
+      <w:pPr>
+        <w:spacing w:after="0"/>
+        <w:jc w:val="both"/>
+        <w:rPr>
+          <w:rFonts w:ascii="Arial" w:hAnsi="Arial"/>
+          <w:b/>
+          <w:sz w:val="24"/>
+          <w:szCs w:val="24"/>
+          <w:u w:val="single"/>
+        </w:rPr>
+      </w:pPr>
+    </w:p>
+    <w:p>
+      <w:pPr>
+        <w:spacing w:after="0"/>
+        <w:jc w:val="both"/>
+        <w:rPr>
+          <w:rFonts w:ascii="Arial" w:hAnsi="Arial"/>
+          <w:sz w:val="24"/>
+          <w:szCs w:val="24"/>
+        </w:rPr>
+      </w:pPr>
+      <w:r>
+        <w:rPr>
+          <w:rFonts w:ascii="Arial" w:hAnsi="Arial"/>
+          <w:sz w:val="24"/>
+          <w:szCs w:val="24"/>
+        </w:rPr>
+        <w:t>Contact Email</w:t>
+      </w:r>
+    </w:p>
+    <w:p>
+      <w:pPr>
         <w:suppressAutoHyphens w:val="0"/>
         <w:spacing w:after="0" w:line="240" w:lineRule="auto"/>
         <w:rPr>
@@ -690,23 +729,7 @@
           <w:sz w:val="24"/>
           <w:szCs w:val="24"/>
         </w:rPr>
-        <w:t xml:space="preserve">Register your details </w:t>
-      </w:r>
-      <w:r>
-        <w:rPr>
-          <w:rFonts w:ascii="Arial" w:hAnsi="Arial"/>
-          <w:sz w:val="24"/>
-          <w:szCs w:val="24"/>
-        </w:rPr>
-        <w:t xml:space="preserve">and the services you require </w:t>
-      </w:r>
-      <w:r>
-        <w:rPr>
-          <w:rFonts w:ascii="Arial" w:hAnsi="Arial"/>
-          <w:sz w:val="24"/>
-          <w:szCs w:val="24"/>
-        </w:rPr>
-        <w:t xml:space="preserve">at </w:t>
+        <w:t xml:space="preserve">Register your details and the services you require at </w:t>
       </w:r>
       <w:hyperlink r:id="rId7" w:history="1">
         <w:r>
@@ -777,65 +800,15 @@
           <w:sz w:val="24"/>
           <w:szCs w:val="24"/>
         </w:rPr>
-        <w:t>After you have registered we</w:t>
-      </w:r>
-      <w:r>
-        <w:rPr>
-          <w:rFonts w:ascii="Arial" w:hAnsi="Arial"/>
-          <w:sz w:val="24"/>
-          <w:szCs w:val="24"/>
-        </w:rPr>
-        <w:t xml:space="preserve"> will then send out a zipped file</w:t>
-      </w:r>
-      <w:r>
-        <w:rPr>
-          <w:rFonts w:ascii="Arial" w:hAnsi="Arial"/>
-          <w:sz w:val="24"/>
-          <w:szCs w:val="24"/>
-        </w:rPr>
-        <w:t xml:space="preserve"> to your email address</w:t>
-      </w:r>
-      <w:r>
-        <w:rPr>
-          <w:rFonts w:ascii="Arial" w:hAnsi="Arial"/>
-          <w:sz w:val="24"/>
-          <w:szCs w:val="24"/>
-        </w:rPr>
-        <w:t xml:space="preserve"> containing </w:t>
-      </w:r>
-      <w:r>
-        <w:rPr>
-          <w:rFonts w:ascii="Arial" w:hAnsi="Arial"/>
-          <w:sz w:val="24"/>
-          <w:szCs w:val="24"/>
-        </w:rPr>
-        <w:t xml:space="preserve">the </w:t>
-      </w:r>
-      <w:r>
-        <w:rPr>
-          <w:rFonts w:ascii="Arial" w:hAnsi="Arial"/>
-          <w:sz w:val="24"/>
-          <w:szCs w:val="24"/>
-        </w:rPr>
-        <w:t>Stars Charts plugin</w:t>
-      </w:r>
-      <w:r>
-        <w:rPr>
-          <w:rFonts w:ascii="Arial" w:hAnsi="Arial"/>
-          <w:sz w:val="24"/>
-          <w:szCs w:val="24"/>
-        </w:rPr>
-        <w:t xml:space="preserve"> (</w:t>
-      </w:r>
-      <w:bookmarkStart w:id="0" w:name="_GoBack"/>
-      <w:bookmarkEnd w:id="0"/>
-      <w:r>
-        <w:rPr>
-          <w:rFonts w:ascii="Arial" w:hAnsi="Arial"/>
-          <w:sz w:val="24"/>
-          <w:szCs w:val="24"/>
-        </w:rPr>
-        <w:t>starscharts.zip)</w:t>
+        <w:t>After you have registered we will then send out a zipped file to your email address containing the Stars Charts plugin</w:t>
+      </w:r>
+      <w:r>
+        <w:rPr>
+          <w:rFonts w:ascii="Arial" w:hAnsi="Arial"/>
+          <w:sz w:val="24"/>
+          <w:szCs w:val="24"/>
+        </w:rPr>
+        <w:t xml:space="preserve"> (starscharts.zip)</w:t>
       </w:r>
       <w:r>
         <w:rPr>
@@ -1032,15 +1005,7 @@
           <w:sz w:val="24"/>
           <w:szCs w:val="24"/>
         </w:rPr>
-        <w:t>stars</w:t>
-      </w:r>
-      <w:r>
-        <w:rPr>
-          <w:rFonts w:ascii="Arial" w:hAnsi="Arial"/>
-          <w:sz w:val="24"/>
-          <w:szCs w:val="24"/>
-        </w:rPr>
-        <w:t>charts</w:t>
+        <w:t>starscharts</w:t>
       </w:r>
       <w:proofErr w:type="spellEnd"/>
       <w:r>
@@ -1523,23 +1488,7 @@
           <w:sz w:val="24"/>
           <w:szCs w:val="24"/>
         </w:rPr>
-        <w:t xml:space="preserve">The fields that need to be entered to generate a </w:t>
-      </w:r>
-      <w:r>
-        <w:rPr>
-          <w:rFonts w:ascii="Arial" w:hAnsi="Arial"/>
-          <w:sz w:val="24"/>
-          <w:szCs w:val="24"/>
-        </w:rPr>
-        <w:t>Chart</w:t>
-      </w:r>
-      <w:r>
-        <w:rPr>
-          <w:rFonts w:ascii="Arial" w:hAnsi="Arial"/>
-          <w:sz w:val="24"/>
-          <w:szCs w:val="24"/>
-        </w:rPr>
-        <w:t xml:space="preserve"> are</w:t>
+        <w:t>The fields that need to be entered to generate a Chart are</w:t>
       </w:r>
     </w:p>
     <w:p>
@@ -1756,6 +1705,72 @@
         <w:jc w:val="both"/>
         <w:rPr>
           <w:rFonts w:ascii="Arial" w:hAnsi="Arial"/>
+          <w:b/>
+          <w:sz w:val="24"/>
+          <w:szCs w:val="24"/>
+          <w:u w:val="single"/>
+        </w:rPr>
+      </w:pPr>
+      <w:r>
+        <w:rPr>
+          <w:rFonts w:ascii="Arial" w:hAnsi="Arial"/>
+          <w:b/>
+          <w:sz w:val="24"/>
+          <w:szCs w:val="24"/>
+          <w:u w:val="single"/>
+        </w:rPr>
+        <w:t>A Contact Email (Optional)</w:t>
+      </w:r>
+    </w:p>
+    <w:p>
+      <w:pPr>
+        <w:spacing w:after="0"/>
+        <w:jc w:val="both"/>
+        <w:rPr>
+          <w:rFonts w:ascii="Arial" w:hAnsi="Arial"/>
+          <w:b/>
+          <w:sz w:val="24"/>
+          <w:szCs w:val="24"/>
+          <w:u w:val="single"/>
+        </w:rPr>
+      </w:pPr>
+    </w:p>
+    <w:p>
+      <w:pPr>
+        <w:spacing w:after="0"/>
+        <w:jc w:val="both"/>
+        <w:rPr>
+          <w:rFonts w:ascii="Arial" w:hAnsi="Arial"/>
+          <w:sz w:val="24"/>
+          <w:szCs w:val="24"/>
+        </w:rPr>
+      </w:pPr>
+      <w:r>
+        <w:rPr>
+          <w:rFonts w:ascii="Arial" w:hAnsi="Arial"/>
+          <w:sz w:val="24"/>
+          <w:szCs w:val="24"/>
+        </w:rPr>
+        <w:t>Contact Email</w:t>
+      </w:r>
+    </w:p>
+    <w:p>
+      <w:pPr>
+        <w:spacing w:after="0"/>
+        <w:jc w:val="both"/>
+        <w:rPr>
+          <w:rFonts w:ascii="Arial" w:hAnsi="Arial"/>
+          <w:sz w:val="24"/>
+          <w:szCs w:val="24"/>
+        </w:rPr>
+      </w:pPr>
+    </w:p>
+    <w:p>
+      <w:pPr>
+        <w:spacing w:after="0"/>
+        <w:jc w:val="both"/>
+        <w:rPr>
+          <w:rFonts w:ascii="Arial" w:hAnsi="Arial"/>
           <w:sz w:val="24"/>
           <w:szCs w:val="24"/>
         </w:rPr>
@@ -1815,6 +1830,46 @@
           <w:szCs w:val="24"/>
         </w:rPr>
         <w:t xml:space="preserve"> the reports service has also been installed a button will be displayed for the user to create an astrological report.</w:t>
+      </w:r>
+    </w:p>
+    <w:p>
+      <w:pPr>
+        <w:spacing w:after="0"/>
+        <w:jc w:val="both"/>
+        <w:rPr>
+          <w:rFonts w:ascii="Arial" w:hAnsi="Arial"/>
+          <w:sz w:val="24"/>
+          <w:szCs w:val="24"/>
+        </w:rPr>
+      </w:pPr>
+    </w:p>
+    <w:p>
+      <w:pPr>
+        <w:spacing w:after="0"/>
+        <w:jc w:val="both"/>
+        <w:rPr>
+          <w:rFonts w:ascii="Arial" w:hAnsi="Arial"/>
+          <w:sz w:val="24"/>
+          <w:szCs w:val="24"/>
+        </w:rPr>
+      </w:pPr>
+      <w:r>
+        <w:rPr>
+          <w:rFonts w:ascii="Arial" w:hAnsi="Arial"/>
+          <w:sz w:val="24"/>
+          <w:szCs w:val="24"/>
+        </w:rPr>
+        <w:t>The Contact Email can be referenced in the portal service mentioned below for use in your marketing</w:t>
+      </w:r>
+      <w:bookmarkStart w:id="0" w:name="_GoBack"/>
+      <w:bookmarkEnd w:id="0"/>
+      <w:r>
+        <w:rPr>
+          <w:rFonts w:ascii="Arial" w:hAnsi="Arial"/>
+          <w:sz w:val="24"/>
+          <w:szCs w:val="24"/>
+        </w:rPr>
+        <w:t>.</w:t>
       </w:r>
     </w:p>
     <w:p>
@@ -2142,35 +2197,206 @@
     </w:p>
     <w:p>
       <w:pPr>
-        <w:spacing w:after="0"/>
-        <w:jc w:val="both"/>
-        <w:rPr>
-          <w:rFonts w:ascii="Arial" w:hAnsi="Arial"/>
-          <w:sz w:val="24"/>
-          <w:szCs w:val="24"/>
-        </w:rPr>
-      </w:pPr>
-    </w:p>
-    <w:p>
-      <w:pPr>
-        <w:spacing w:after="0"/>
-        <w:rPr>
-          <w:rFonts w:ascii="Arial" w:hAnsi="Arial"/>
-          <w:sz w:val="24"/>
-          <w:szCs w:val="24"/>
-        </w:rPr>
-      </w:pPr>
-    </w:p>
-    <w:p>
-      <w:pPr>
-        <w:spacing w:after="0"/>
-        <w:rPr>
-          <w:rFonts w:ascii="Arial" w:hAnsi="Arial"/>
+        <w:suppressAutoHyphens w:val="0"/>
+        <w:spacing w:after="0" w:line="240" w:lineRule="auto"/>
+        <w:rPr>
+          <w:rFonts w:ascii="Arial" w:hAnsi="Arial"/>
+          <w:sz w:val="24"/>
+          <w:szCs w:val="24"/>
+        </w:rPr>
+      </w:pPr>
+      <w:r>
+        <w:rPr>
+          <w:rFonts w:ascii="Arial" w:hAnsi="Arial"/>
+          <w:sz w:val="24"/>
+          <w:szCs w:val="24"/>
+        </w:rPr>
+        <w:br w:type="page"/>
+      </w:r>
+    </w:p>
+    <w:p>
+      <w:pPr>
+        <w:spacing w:after="0"/>
+        <w:rPr>
+          <w:rFonts w:asciiTheme="majorHAnsi" w:hAnsiTheme="majorHAnsi"/>
           <w:b/>
-          <w:sz w:val="24"/>
-          <w:szCs w:val="24"/>
-        </w:rPr>
-      </w:pPr>
+          <w:sz w:val="32"/>
+          <w:szCs w:val="32"/>
+        </w:rPr>
+      </w:pPr>
+      <w:r>
+        <w:rPr>
+          <w:rFonts w:asciiTheme="majorHAnsi" w:hAnsiTheme="majorHAnsi"/>
+          <w:b/>
+          <w:sz w:val="32"/>
+          <w:szCs w:val="32"/>
+        </w:rPr>
+        <w:lastRenderedPageBreak/>
+        <w:t xml:space="preserve">The </w:t>
+      </w:r>
+      <w:r>
+        <w:rPr>
+          <w:rFonts w:asciiTheme="majorHAnsi" w:hAnsiTheme="majorHAnsi"/>
+          <w:b/>
+          <w:sz w:val="32"/>
+          <w:szCs w:val="32"/>
+        </w:rPr>
+        <w:t>Portal Service</w:t>
+      </w:r>
+    </w:p>
+    <w:p>
+      <w:pPr>
+        <w:spacing w:after="0"/>
+        <w:rPr>
+          <w:rFonts w:ascii="Arial" w:hAnsi="Arial"/>
+          <w:sz w:val="24"/>
+          <w:szCs w:val="24"/>
+        </w:rPr>
+      </w:pPr>
+    </w:p>
+    <w:p>
+      <w:pPr>
+        <w:spacing w:after="0"/>
+        <w:rPr>
+          <w:rFonts w:ascii="Arial" w:hAnsi="Arial"/>
+          <w:sz w:val="24"/>
+          <w:szCs w:val="24"/>
+        </w:rPr>
+      </w:pPr>
+      <w:r>
+        <w:rPr>
+          <w:rFonts w:ascii="Arial" w:hAnsi="Arial"/>
+          <w:sz w:val="24"/>
+          <w:szCs w:val="24"/>
+        </w:rPr>
+        <w:t xml:space="preserve">Upon purchase of the service you will have access to a portal where you can log in and do the </w:t>
+      </w:r>
+      <w:proofErr w:type="gramStart"/>
+      <w:r>
+        <w:rPr>
+          <w:rFonts w:ascii="Arial" w:hAnsi="Arial"/>
+          <w:sz w:val="24"/>
+          <w:szCs w:val="24"/>
+        </w:rPr>
+        <w:t>following :</w:t>
+      </w:r>
+      <w:proofErr w:type="gramEnd"/>
+      <w:r>
+        <w:rPr>
+          <w:rFonts w:ascii="Arial" w:hAnsi="Arial"/>
+          <w:sz w:val="24"/>
+          <w:szCs w:val="24"/>
+        </w:rPr>
+        <w:t>-</w:t>
+      </w:r>
+    </w:p>
+    <w:p>
+      <w:pPr>
+        <w:spacing w:after="0"/>
+        <w:rPr>
+          <w:rFonts w:ascii="Arial" w:hAnsi="Arial"/>
+          <w:sz w:val="24"/>
+          <w:szCs w:val="24"/>
+        </w:rPr>
+      </w:pPr>
+    </w:p>
+    <w:p>
+      <w:pPr>
+        <w:numPr>
+          <w:ilvl w:val="0"/>
+          <w:numId w:val="12"/>
+        </w:numPr>
+        <w:spacing w:after="0"/>
+        <w:rPr>
+          <w:rFonts w:ascii="Arial" w:hAnsi="Arial"/>
+          <w:sz w:val="24"/>
+          <w:szCs w:val="24"/>
+        </w:rPr>
+      </w:pPr>
+      <w:r>
+        <w:rPr>
+          <w:rFonts w:ascii="Arial" w:hAnsi="Arial"/>
+          <w:sz w:val="24"/>
+          <w:szCs w:val="24"/>
+        </w:rPr>
+        <w:t>Monitor charts created via the service including obtaining the email address of the client if supplied</w:t>
+      </w:r>
+      <w:r>
+        <w:rPr>
+          <w:rFonts w:ascii="Arial" w:hAnsi="Arial"/>
+          <w:sz w:val="24"/>
+          <w:szCs w:val="24"/>
+        </w:rPr>
+        <w:t>.</w:t>
+      </w:r>
+    </w:p>
+    <w:p>
+      <w:pPr>
+        <w:numPr>
+          <w:ilvl w:val="0"/>
+          <w:numId w:val="12"/>
+        </w:numPr>
+        <w:spacing w:after="0"/>
+        <w:rPr>
+          <w:rFonts w:ascii="Arial" w:hAnsi="Arial"/>
+          <w:sz w:val="24"/>
+          <w:szCs w:val="24"/>
+        </w:rPr>
+      </w:pPr>
+      <w:r>
+        <w:rPr>
+          <w:rFonts w:ascii="Arial" w:hAnsi="Arial"/>
+          <w:sz w:val="24"/>
+          <w:szCs w:val="24"/>
+        </w:rPr>
+        <w:t>Customise your website environment by setting such</w:t>
+      </w:r>
+      <w:r>
+        <w:rPr>
+          <w:rFonts w:ascii="Arial" w:hAnsi="Arial"/>
+          <w:sz w:val="24"/>
+          <w:szCs w:val="24"/>
+        </w:rPr>
+        <w:t xml:space="preserve"> things as default house system</w:t>
+      </w:r>
+      <w:r>
+        <w:rPr>
+          <w:rFonts w:ascii="Arial" w:hAnsi="Arial"/>
+          <w:sz w:val="24"/>
+          <w:szCs w:val="24"/>
+        </w:rPr>
+        <w:t>.</w:t>
+      </w:r>
+    </w:p>
+    <w:p>
+      <w:pPr>
+        <w:numPr>
+          <w:ilvl w:val="0"/>
+          <w:numId w:val="12"/>
+        </w:numPr>
+        <w:spacing w:after="0"/>
+        <w:rPr>
+          <w:rFonts w:ascii="Arial" w:hAnsi="Arial"/>
+          <w:sz w:val="24"/>
+          <w:szCs w:val="24"/>
+        </w:rPr>
+      </w:pPr>
+      <w:r>
+        <w:rPr>
+          <w:rFonts w:ascii="Arial" w:hAnsi="Arial"/>
+          <w:sz w:val="24"/>
+          <w:szCs w:val="24"/>
+        </w:rPr>
+        <w:t>Download monthly invoices</w:t>
+      </w:r>
+      <w:r>
+        <w:rPr>
+          <w:rFonts w:ascii="Arial" w:hAnsi="Arial"/>
+          <w:sz w:val="24"/>
+          <w:szCs w:val="24"/>
+        </w:rPr>
+        <w:t>.</w:t>
+      </w:r>
     </w:p>
     <w:p>
       <w:pPr>

</xml_diff>